<commit_message>
User Stories Test Script
added User Stories 1, 2, 3, 15, 18, 19
</commit_message>
<xml_diff>
--- a/Test Cases/UserStory15.docx
+++ b/Test Cases/UserStory15.docx
@@ -699,6 +699,20 @@
                 <w:rFonts w:ascii="Calibri" w:cs="Calibri" w:eastAsia="Calibri" w:hAnsi="Calibri"/>
                 <w:rtl w:val="0"/>
               </w:rPr>
+              <w:t xml:space="preserve">Edgar Dimanarig</w:t>
+            </w:r>
+          </w:p>
+          <w:p>
+            <w:pPr>
+              <w:widowControl w:val="0"/>
+              <w:spacing w:line="240" w:lineRule="auto"/>
+              <w:contextualSpacing w:val="0"/>
+            </w:pPr>
+            <w:r>
+              <w:rPr>
+                <w:rFonts w:ascii="Calibri" w:cs="Calibri" w:eastAsia="Calibri" w:hAnsi="Calibri"/>
+                <w:rtl w:val="0"/>
+              </w:rPr>
               <w:t xml:space="preserve">3/5/16</w:t>
             </w:r>
           </w:p>
@@ -941,6 +955,20 @@
                 <w:rFonts w:ascii="Calibri" w:cs="Calibri" w:eastAsia="Calibri" w:hAnsi="Calibri"/>
                 <w:rtl w:val="0"/>
               </w:rPr>
+              <w:t xml:space="preserve">Edgar Dimanarig</w:t>
+            </w:r>
+          </w:p>
+          <w:p>
+            <w:pPr>
+              <w:widowControl w:val="0"/>
+              <w:spacing w:line="240" w:lineRule="auto"/>
+              <w:contextualSpacing w:val="0"/>
+            </w:pPr>
+            <w:r>
+              <w:rPr>
+                <w:rFonts w:ascii="Calibri" w:cs="Calibri" w:eastAsia="Calibri" w:hAnsi="Calibri"/>
+                <w:rtl w:val="0"/>
+              </w:rPr>
               <w:t xml:space="preserve">3/5/16</w:t>
             </w:r>
           </w:p>
@@ -1183,6 +1211,20 @@
                 <w:rFonts w:ascii="Calibri" w:cs="Calibri" w:eastAsia="Calibri" w:hAnsi="Calibri"/>
                 <w:rtl w:val="0"/>
               </w:rPr>
+              <w:t xml:space="preserve">Edgar Dimanarig</w:t>
+            </w:r>
+          </w:p>
+          <w:p>
+            <w:pPr>
+              <w:widowControl w:val="0"/>
+              <w:spacing w:line="240" w:lineRule="auto"/>
+              <w:contextualSpacing w:val="0"/>
+            </w:pPr>
+            <w:r>
+              <w:rPr>
+                <w:rFonts w:ascii="Calibri" w:cs="Calibri" w:eastAsia="Calibri" w:hAnsi="Calibri"/>
+                <w:rtl w:val="0"/>
+              </w:rPr>
               <w:t xml:space="preserve">3/5/16</w:t>
             </w:r>
           </w:p>
@@ -1425,6 +1467,20 @@
                 <w:rFonts w:ascii="Calibri" w:cs="Calibri" w:eastAsia="Calibri" w:hAnsi="Calibri"/>
                 <w:rtl w:val="0"/>
               </w:rPr>
+              <w:t xml:space="preserve">Edgar Dimanarig</w:t>
+            </w:r>
+          </w:p>
+          <w:p>
+            <w:pPr>
+              <w:widowControl w:val="0"/>
+              <w:spacing w:line="240" w:lineRule="auto"/>
+              <w:contextualSpacing w:val="0"/>
+            </w:pPr>
+            <w:r>
+              <w:rPr>
+                <w:rFonts w:ascii="Calibri" w:cs="Calibri" w:eastAsia="Calibri" w:hAnsi="Calibri"/>
+                <w:rtl w:val="0"/>
+              </w:rPr>
               <w:t xml:space="preserve">3/5/16</w:t>
             </w:r>
           </w:p>
@@ -1690,6 +1746,20 @@
                 <w:rFonts w:ascii="Calibri" w:cs="Calibri" w:eastAsia="Calibri" w:hAnsi="Calibri"/>
                 <w:rtl w:val="0"/>
               </w:rPr>
+              <w:t xml:space="preserve">Edgar Dimanarig</w:t>
+            </w:r>
+          </w:p>
+          <w:p>
+            <w:pPr>
+              <w:widowControl w:val="0"/>
+              <w:spacing w:line="240" w:lineRule="auto"/>
+              <w:contextualSpacing w:val="0"/>
+            </w:pPr>
+            <w:r>
+              <w:rPr>
+                <w:rFonts w:ascii="Calibri" w:cs="Calibri" w:eastAsia="Calibri" w:hAnsi="Calibri"/>
+                <w:rtl w:val="0"/>
+              </w:rPr>
               <w:t xml:space="preserve">3/5/16</w:t>
             </w:r>
           </w:p>
@@ -1741,7 +1811,7 @@
                 <w:rFonts w:ascii="Calibri" w:cs="Calibri" w:eastAsia="Calibri" w:hAnsi="Calibri"/>
                 <w:rtl w:val="0"/>
               </w:rPr>
-              <w:t xml:space="preserve">The project start after the End date</w:t>
+              <w:t xml:space="preserve">The project starts after the End date</w:t>
             </w:r>
           </w:p>
         </w:tc>
@@ -1921,6 +1991,20 @@
               <w:right w:w="100.0" w:type="dxa"/>
             </w:tcMar>
           </w:tcPr>
+          <w:p>
+            <w:pPr>
+              <w:widowControl w:val="0"/>
+              <w:spacing w:line="240" w:lineRule="auto"/>
+              <w:contextualSpacing w:val="0"/>
+            </w:pPr>
+            <w:r>
+              <w:rPr>
+                <w:rFonts w:ascii="Calibri" w:cs="Calibri" w:eastAsia="Calibri" w:hAnsi="Calibri"/>
+                <w:rtl w:val="0"/>
+              </w:rPr>
+              <w:t xml:space="preserve">Edgar Dimanarig</w:t>
+            </w:r>
+          </w:p>
           <w:p>
             <w:pPr>
               <w:widowControl w:val="0"/>

</xml_diff>